<commit_message>
conexão com o banco de dados
</commit_message>
<xml_diff>
--- a/Documentação-Projeto.docx
+++ b/Documentação-Projeto.docx
@@ -664,7 +664,6 @@
         <w:t xml:space="preserve"> </w:t>
       </w:r>
       <w:proofErr w:type="spellStart"/>
-      <w:proofErr w:type="gramStart"/>
       <w:r>
         <w:rPr>
           <w:sz w:val="22"/>
@@ -673,7 +672,6 @@
         <w:t>package.json</w:t>
       </w:r>
       <w:proofErr w:type="spellEnd"/>
-      <w:proofErr w:type="gramEnd"/>
     </w:p>
     <w:p>
       <w:pPr>
@@ -714,7 +712,6 @@
         <w:t xml:space="preserve"> </w:t>
       </w:r>
       <w:proofErr w:type="spellStart"/>
-      <w:proofErr w:type="gramStart"/>
       <w:r>
         <w:rPr>
           <w:sz w:val="22"/>
@@ -723,7 +720,6 @@
         <w:t>tsconfig.json</w:t>
       </w:r>
       <w:proofErr w:type="spellEnd"/>
-      <w:proofErr w:type="gramEnd"/>
     </w:p>
     <w:p>
       <w:pPr>
@@ -754,16 +750,7 @@
           <w:sz w:val="22"/>
           <w:szCs w:val="22"/>
         </w:rPr>
-        <w:t>─</w:t>
-      </w:r>
-      <w:proofErr w:type="gramStart"/>
-      <w:r>
-        <w:rPr>
-          <w:rFonts w:ascii="Calibri" w:hAnsi="Calibri" w:cs="Calibri"/>
-          <w:sz w:val="22"/>
-          <w:szCs w:val="22"/>
-        </w:rPr>
-        <w:t>─</w:t>
+        <w:t>──</w:t>
       </w:r>
       <w:r>
         <w:rPr>
@@ -781,7 +768,6 @@
         <w:t>env</w:t>
       </w:r>
       <w:proofErr w:type="spellEnd"/>
-      <w:proofErr w:type="gramEnd"/>
       <w:r>
         <w:rPr>
           <w:sz w:val="22"/>
@@ -1814,21 +1800,12 @@
         <w:t xml:space="preserve">. Ex.: </w:t>
       </w:r>
       <w:proofErr w:type="spellStart"/>
-      <w:proofErr w:type="gramStart"/>
-      <w:r>
-        <w:rPr>
-          <w:sz w:val="22"/>
-          <w:szCs w:val="22"/>
-        </w:rPr>
-        <w:t>animal.routes</w:t>
-      </w:r>
-      <w:proofErr w:type="gramEnd"/>
-      <w:r>
-        <w:rPr>
-          <w:sz w:val="22"/>
-          <w:szCs w:val="22"/>
-        </w:rPr>
-        <w:t>.ts</w:t>
+      <w:r>
+        <w:rPr>
+          <w:sz w:val="22"/>
+          <w:szCs w:val="22"/>
+        </w:rPr>
+        <w:t>animal.routes.ts</w:t>
       </w:r>
       <w:proofErr w:type="spellEnd"/>
       <w:r>
@@ -1839,21 +1816,12 @@
         <w:t xml:space="preserve">, </w:t>
       </w:r>
       <w:proofErr w:type="spellStart"/>
-      <w:proofErr w:type="gramStart"/>
-      <w:r>
-        <w:rPr>
-          <w:sz w:val="22"/>
-          <w:szCs w:val="22"/>
-        </w:rPr>
-        <w:t>adotante.routes</w:t>
-      </w:r>
-      <w:proofErr w:type="gramEnd"/>
-      <w:r>
-        <w:rPr>
-          <w:sz w:val="22"/>
-          <w:szCs w:val="22"/>
-        </w:rPr>
-        <w:t>.ts</w:t>
+      <w:r>
+        <w:rPr>
+          <w:sz w:val="22"/>
+          <w:szCs w:val="22"/>
+        </w:rPr>
+        <w:t>adotante.routes.ts</w:t>
       </w:r>
       <w:proofErr w:type="spellEnd"/>
       <w:r>
@@ -1864,21 +1832,12 @@
         <w:t xml:space="preserve">, </w:t>
       </w:r>
       <w:proofErr w:type="spellStart"/>
-      <w:proofErr w:type="gramStart"/>
-      <w:r>
-        <w:rPr>
-          <w:sz w:val="22"/>
-          <w:szCs w:val="22"/>
-        </w:rPr>
-        <w:t>adocao.routes</w:t>
-      </w:r>
-      <w:proofErr w:type="gramEnd"/>
-      <w:r>
-        <w:rPr>
-          <w:sz w:val="22"/>
-          <w:szCs w:val="22"/>
-        </w:rPr>
-        <w:t>.ts</w:t>
+      <w:r>
+        <w:rPr>
+          <w:sz w:val="22"/>
+          <w:szCs w:val="22"/>
+        </w:rPr>
+        <w:t>adocao.routes.ts</w:t>
       </w:r>
       <w:proofErr w:type="spellEnd"/>
     </w:p>
@@ -2058,7 +2017,16 @@
           <w:sz w:val="22"/>
           <w:szCs w:val="22"/>
         </w:rPr>
-        <w:t>index.ts</w:t>
+        <w:t>main</w:t>
+      </w:r>
+      <w:r>
+        <w:rPr>
+          <w:b/>
+          <w:bCs/>
+          <w:sz w:val="22"/>
+          <w:szCs w:val="22"/>
+        </w:rPr>
+        <w:t>.ts</w:t>
       </w:r>
       <w:proofErr w:type="spellEnd"/>
       <w:r>
@@ -2091,7 +2059,6 @@
         <w:t>Arquivo principal que sobe o servidor (</w:t>
       </w:r>
       <w:proofErr w:type="spellStart"/>
-      <w:proofErr w:type="gramStart"/>
       <w:r>
         <w:rPr>
           <w:sz w:val="22"/>
@@ -2105,15 +2072,7 @@
           <w:sz w:val="22"/>
           <w:szCs w:val="22"/>
         </w:rPr>
-        <w:t>(</w:t>
-      </w:r>
-      <w:proofErr w:type="gramEnd"/>
-      <w:r>
-        <w:rPr>
-          <w:sz w:val="22"/>
-          <w:szCs w:val="22"/>
-        </w:rPr>
-        <w:t>)).</w:t>
+        <w:t>()).</w:t>
       </w:r>
     </w:p>
     <w:p>
@@ -9086,6 +9045,7 @@
   <w:style w:type="character" w:default="1" w:styleId="Fontepargpadro">
     <w:name w:val="Default Paragraph Font"/>
     <w:uiPriority w:val="1"/>
+    <w:semiHidden/>
     <w:unhideWhenUsed/>
   </w:style>
   <w:style w:type="table" w:default="1" w:styleId="Tabelanormal">

</xml_diff>

<commit_message>
CRUD usuario faltando alguns ajustes
</commit_message>
<xml_diff>
--- a/Documentação-Projeto.docx
+++ b/Documentação-Projeto.docx
@@ -664,6 +664,7 @@
         <w:t xml:space="preserve"> </w:t>
       </w:r>
       <w:proofErr w:type="spellStart"/>
+      <w:proofErr w:type="gramStart"/>
       <w:r>
         <w:rPr>
           <w:sz w:val="22"/>
@@ -672,6 +673,7 @@
         <w:t>package.json</w:t>
       </w:r>
       <w:proofErr w:type="spellEnd"/>
+      <w:proofErr w:type="gramEnd"/>
     </w:p>
     <w:p>
       <w:pPr>
@@ -712,6 +714,7 @@
         <w:t xml:space="preserve"> </w:t>
       </w:r>
       <w:proofErr w:type="spellStart"/>
+      <w:proofErr w:type="gramStart"/>
       <w:r>
         <w:rPr>
           <w:sz w:val="22"/>
@@ -720,6 +723,7 @@
         <w:t>tsconfig.json</w:t>
       </w:r>
       <w:proofErr w:type="spellEnd"/>
+      <w:proofErr w:type="gramEnd"/>
     </w:p>
     <w:p>
       <w:pPr>
@@ -750,7 +754,16 @@
           <w:sz w:val="22"/>
           <w:szCs w:val="22"/>
         </w:rPr>
-        <w:t>──</w:t>
+        <w:t>─</w:t>
+      </w:r>
+      <w:proofErr w:type="gramStart"/>
+      <w:r>
+        <w:rPr>
+          <w:rFonts w:ascii="Calibri" w:hAnsi="Calibri" w:cs="Calibri"/>
+          <w:sz w:val="22"/>
+          <w:szCs w:val="22"/>
+        </w:rPr>
+        <w:t>─</w:t>
       </w:r>
       <w:r>
         <w:rPr>
@@ -768,6 +781,7 @@
         <w:t>env</w:t>
       </w:r>
       <w:proofErr w:type="spellEnd"/>
+      <w:proofErr w:type="gramEnd"/>
       <w:r>
         <w:rPr>
           <w:sz w:val="22"/>
@@ -1800,12 +1814,21 @@
         <w:t xml:space="preserve">. Ex.: </w:t>
       </w:r>
       <w:proofErr w:type="spellStart"/>
-      <w:r>
-        <w:rPr>
-          <w:sz w:val="22"/>
-          <w:szCs w:val="22"/>
-        </w:rPr>
-        <w:t>animal.routes.ts</w:t>
+      <w:proofErr w:type="gramStart"/>
+      <w:r>
+        <w:rPr>
+          <w:sz w:val="22"/>
+          <w:szCs w:val="22"/>
+        </w:rPr>
+        <w:t>animal.routes</w:t>
+      </w:r>
+      <w:proofErr w:type="gramEnd"/>
+      <w:r>
+        <w:rPr>
+          <w:sz w:val="22"/>
+          <w:szCs w:val="22"/>
+        </w:rPr>
+        <w:t>.ts</w:t>
       </w:r>
       <w:proofErr w:type="spellEnd"/>
       <w:r>
@@ -1816,12 +1839,21 @@
         <w:t xml:space="preserve">, </w:t>
       </w:r>
       <w:proofErr w:type="spellStart"/>
-      <w:r>
-        <w:rPr>
-          <w:sz w:val="22"/>
-          <w:szCs w:val="22"/>
-        </w:rPr>
-        <w:t>adotante.routes.ts</w:t>
+      <w:proofErr w:type="gramStart"/>
+      <w:r>
+        <w:rPr>
+          <w:sz w:val="22"/>
+          <w:szCs w:val="22"/>
+        </w:rPr>
+        <w:t>adotante.routes</w:t>
+      </w:r>
+      <w:proofErr w:type="gramEnd"/>
+      <w:r>
+        <w:rPr>
+          <w:sz w:val="22"/>
+          <w:szCs w:val="22"/>
+        </w:rPr>
+        <w:t>.ts</w:t>
       </w:r>
       <w:proofErr w:type="spellEnd"/>
       <w:r>
@@ -1832,12 +1864,21 @@
         <w:t xml:space="preserve">, </w:t>
       </w:r>
       <w:proofErr w:type="spellStart"/>
-      <w:r>
-        <w:rPr>
-          <w:sz w:val="22"/>
-          <w:szCs w:val="22"/>
-        </w:rPr>
-        <w:t>adocao.routes.ts</w:t>
+      <w:proofErr w:type="gramStart"/>
+      <w:r>
+        <w:rPr>
+          <w:sz w:val="22"/>
+          <w:szCs w:val="22"/>
+        </w:rPr>
+        <w:t>adocao.routes</w:t>
+      </w:r>
+      <w:proofErr w:type="gramEnd"/>
+      <w:r>
+        <w:rPr>
+          <w:sz w:val="22"/>
+          <w:szCs w:val="22"/>
+        </w:rPr>
+        <w:t>.ts</w:t>
       </w:r>
       <w:proofErr w:type="spellEnd"/>
     </w:p>
@@ -2059,6 +2100,7 @@
         <w:t>Arquivo principal que sobe o servidor (</w:t>
       </w:r>
       <w:proofErr w:type="spellStart"/>
+      <w:proofErr w:type="gramStart"/>
       <w:r>
         <w:rPr>
           <w:sz w:val="22"/>
@@ -2072,7 +2114,15 @@
           <w:sz w:val="22"/>
           <w:szCs w:val="22"/>
         </w:rPr>
-        <w:t>()).</w:t>
+        <w:t>(</w:t>
+      </w:r>
+      <w:proofErr w:type="gramEnd"/>
+      <w:r>
+        <w:rPr>
+          <w:sz w:val="22"/>
+          <w:szCs w:val="22"/>
+        </w:rPr>
+        <w:t>)).</w:t>
       </w:r>
     </w:p>
     <w:p>
@@ -3663,7 +3713,7 @@
       </w:tblPr>
       <w:tblGrid>
         <w:gridCol w:w="826"/>
-        <w:gridCol w:w="1513"/>
+        <w:gridCol w:w="1210"/>
         <w:gridCol w:w="1941"/>
       </w:tblGrid>
       <w:tr>
@@ -3801,7 +3851,14 @@
                 <w:sz w:val="22"/>
                 <w:szCs w:val="22"/>
               </w:rPr>
-              <w:t>/api/animais</w:t>
+              <w:t xml:space="preserve"> </w:t>
+            </w:r>
+            <w:r>
+              <w:rPr>
+                <w:sz w:val="22"/>
+                <w:szCs w:val="22"/>
+              </w:rPr>
+              <w:t>/animais</w:t>
             </w:r>
           </w:p>
         </w:tc>
@@ -3875,7 +3932,14 @@
                 <w:sz w:val="22"/>
                 <w:szCs w:val="22"/>
               </w:rPr>
-              <w:t>/api/animais</w:t>
+              <w:t xml:space="preserve"> </w:t>
+            </w:r>
+            <w:r>
+              <w:rPr>
+                <w:sz w:val="22"/>
+                <w:szCs w:val="22"/>
+              </w:rPr>
+              <w:t>/animais</w:t>
             </w:r>
           </w:p>
         </w:tc>
@@ -3949,7 +4013,14 @@
                 <w:sz w:val="22"/>
                 <w:szCs w:val="22"/>
               </w:rPr>
-              <w:t>/api/animais/:id</w:t>
+              <w:t xml:space="preserve"> </w:t>
+            </w:r>
+            <w:r>
+              <w:rPr>
+                <w:sz w:val="22"/>
+                <w:szCs w:val="22"/>
+              </w:rPr>
+              <w:t>/animais/:id</w:t>
             </w:r>
           </w:p>
         </w:tc>
@@ -4023,7 +4094,14 @@
                 <w:sz w:val="22"/>
                 <w:szCs w:val="22"/>
               </w:rPr>
-              <w:t>/api/animais/:id</w:t>
+              <w:t xml:space="preserve"> </w:t>
+            </w:r>
+            <w:r>
+              <w:rPr>
+                <w:sz w:val="22"/>
+                <w:szCs w:val="22"/>
+              </w:rPr>
+              <w:t>/animais/:id</w:t>
             </w:r>
           </w:p>
         </w:tc>
@@ -4097,7 +4175,14 @@
                 <w:sz w:val="22"/>
                 <w:szCs w:val="22"/>
               </w:rPr>
-              <w:t>/api/animais/:id</w:t>
+              <w:t xml:space="preserve"> </w:t>
+            </w:r>
+            <w:r>
+              <w:rPr>
+                <w:sz w:val="22"/>
+                <w:szCs w:val="22"/>
+              </w:rPr>
+              <w:t>/animais/:id</w:t>
             </w:r>
           </w:p>
         </w:tc>
@@ -4175,7 +4260,7 @@
       </w:tblPr>
       <w:tblGrid>
         <w:gridCol w:w="826"/>
-        <w:gridCol w:w="1580"/>
+        <w:gridCol w:w="1277"/>
         <w:gridCol w:w="3551"/>
       </w:tblGrid>
       <w:tr>
@@ -4313,7 +4398,14 @@
                 <w:sz w:val="22"/>
                 <w:szCs w:val="22"/>
               </w:rPr>
-              <w:t>/api/</w:t>
+              <w:t xml:space="preserve"> </w:t>
+            </w:r>
+            <w:r>
+              <w:rPr>
+                <w:sz w:val="22"/>
+                <w:szCs w:val="22"/>
+              </w:rPr>
+              <w:t>/</w:t>
             </w:r>
             <w:proofErr w:type="spellStart"/>
             <w:r>
@@ -4396,7 +4488,14 @@
                 <w:sz w:val="22"/>
                 <w:szCs w:val="22"/>
               </w:rPr>
-              <w:t>/api/</w:t>
+              <w:t xml:space="preserve"> </w:t>
+            </w:r>
+            <w:r>
+              <w:rPr>
+                <w:sz w:val="22"/>
+                <w:szCs w:val="22"/>
+              </w:rPr>
+              <w:t>/</w:t>
             </w:r>
             <w:proofErr w:type="spellStart"/>
             <w:r>
@@ -4479,7 +4578,14 @@
                 <w:sz w:val="22"/>
                 <w:szCs w:val="22"/>
               </w:rPr>
-              <w:t>/api/</w:t>
+              <w:t xml:space="preserve"> </w:t>
+            </w:r>
+            <w:r>
+              <w:rPr>
+                <w:sz w:val="22"/>
+                <w:szCs w:val="22"/>
+              </w:rPr>
+              <w:t>/</w:t>
             </w:r>
             <w:proofErr w:type="spellStart"/>
             <w:r>
@@ -4569,7 +4675,14 @@
                 <w:sz w:val="22"/>
                 <w:szCs w:val="22"/>
               </w:rPr>
-              <w:t>/api/</w:t>
+              <w:t xml:space="preserve"> </w:t>
+            </w:r>
+            <w:r>
+              <w:rPr>
+                <w:sz w:val="22"/>
+                <w:szCs w:val="22"/>
+              </w:rPr>
+              <w:t>/</w:t>
             </w:r>
             <w:proofErr w:type="spellStart"/>
             <w:r>
@@ -4659,7 +4772,14 @@
                 <w:sz w:val="22"/>
                 <w:szCs w:val="22"/>
               </w:rPr>
-              <w:t>/api/</w:t>
+              <w:t xml:space="preserve"> </w:t>
+            </w:r>
+            <w:r>
+              <w:rPr>
+                <w:sz w:val="22"/>
+                <w:szCs w:val="22"/>
+              </w:rPr>
+              <w:t>/</w:t>
             </w:r>
             <w:proofErr w:type="spellStart"/>
             <w:r>

</xml_diff>